<commit_message>
FASE 3: Adición de la mayoría de documentos correspondientes a la fase 3.
</commit_message>
<xml_diff>
--- a/Fase 1/Evidencias Individuales/Cedeno_Jose_1.2_APT122_DiarioReflexionFase1 - Copy.docx
+++ b/Fase 1/Evidencias Individuales/Cedeno_Jose_1.2_APT122_DiarioReflexionFase1 - Copy.docx
@@ -369,6 +369,15 @@
                 <w:szCs w:val="24"/>
               </w:rPr>
             </w:pPr>
+            <w:r>
+              <w:rPr>
+                <w:rFonts w:eastAsiaTheme="majorEastAsia"/>
+                <w:color w:val="767171" w:themeColor="background2" w:themeShade="80"/>
+                <w:sz w:val="24"/>
+                <w:szCs w:val="24"/>
+              </w:rPr>
+              <w:t>Me gustaron las asignaturas de bases de datos y Programación de Software, particularmente. Personalmente creo que son las bases del conocimiento requerido que esperaba en mi formación académica como Ingeniero Informático. En general, me agradó la parte de aplicación de lógica al desarrollar código, y ver cómo ese código creaba cosas.</w:t>
+            </w:r>
           </w:p>
           <w:p>
             <w:pPr>
@@ -445,85 +454,21 @@
           <w:p>
             <w:pPr>
               <w:rPr>
-                <w:rFonts w:eastAsiaTheme="majorEastAsia"/>
-                <w:color w:val="767171" w:themeColor="background2" w:themeShade="80"/>
-                <w:sz w:val="24"/>
-                <w:szCs w:val="24"/>
-              </w:rPr>
-            </w:pPr>
-          </w:p>
-          <w:p>
-            <w:pPr>
-              <w:rPr>
-                <w:rFonts w:eastAsiaTheme="majorEastAsia"/>
-                <w:color w:val="767171" w:themeColor="background2" w:themeShade="80"/>
-                <w:sz w:val="24"/>
-                <w:szCs w:val="24"/>
-              </w:rPr>
-            </w:pPr>
-          </w:p>
-          <w:p>
-            <w:pPr>
-              <w:rPr>
-                <w:rFonts w:eastAsiaTheme="majorEastAsia"/>
-                <w:color w:val="767171" w:themeColor="background2" w:themeShade="80"/>
-                <w:sz w:val="24"/>
-                <w:szCs w:val="24"/>
-              </w:rPr>
-            </w:pPr>
-          </w:p>
-          <w:p>
-            <w:pPr>
-              <w:rPr>
-                <w:rFonts w:eastAsiaTheme="majorEastAsia"/>
-                <w:color w:val="767171" w:themeColor="background2" w:themeShade="80"/>
-                <w:sz w:val="24"/>
-                <w:szCs w:val="24"/>
-              </w:rPr>
-            </w:pPr>
-          </w:p>
-          <w:p>
-            <w:pPr>
-              <w:rPr>
-                <w:rFonts w:eastAsiaTheme="majorEastAsia"/>
-                <w:color w:val="767171" w:themeColor="background2" w:themeShade="80"/>
-                <w:sz w:val="24"/>
-                <w:szCs w:val="24"/>
-              </w:rPr>
-            </w:pPr>
-          </w:p>
-          <w:p>
-            <w:pPr>
-              <w:jc w:val="both"/>
-              <w:rPr>
                 <w:rFonts w:ascii="Calibri" w:hAnsi="Calibri"/>
                 <w:b/>
                 <w:bCs/>
                 <w:color w:val="1F4E79" w:themeColor="accent1" w:themeShade="80"/>
               </w:rPr>
             </w:pPr>
-          </w:p>
-          <w:p>
-            <w:pPr>
-              <w:jc w:val="both"/>
-              <w:rPr>
-                <w:rFonts w:ascii="Calibri" w:hAnsi="Calibri"/>
-                <w:b/>
-                <w:bCs/>
-                <w:color w:val="1F4E79" w:themeColor="accent1" w:themeShade="80"/>
-              </w:rPr>
-            </w:pPr>
-          </w:p>
-          <w:p>
-            <w:pPr>
-              <w:jc w:val="both"/>
-              <w:rPr>
-                <w:rFonts w:ascii="Calibri" w:hAnsi="Calibri"/>
-                <w:b/>
-                <w:bCs/>
-                <w:color w:val="1F4E79" w:themeColor="accent1" w:themeShade="80"/>
-              </w:rPr>
-            </w:pPr>
+            <w:r>
+              <w:rPr>
+                <w:rFonts w:eastAsiaTheme="majorEastAsia"/>
+                <w:color w:val="767171" w:themeColor="background2" w:themeShade="80"/>
+                <w:sz w:val="24"/>
+                <w:szCs w:val="24"/>
+              </w:rPr>
+              <w:t>Sí, pues además del hecho de tener un título, tener certificaciones avalan el conocimiento adquirido a lo largo de la duración de la carrera, lo que es relevante sobre todo para conseguir empleo.</w:t>
+            </w:r>
           </w:p>
           <w:p>
             <w:pPr>
@@ -548,6 +493,18 @@
           <w:sz w:val="24"/>
           <w:szCs w:val="24"/>
           <w:lang w:eastAsia="ja-JP"/>
+        </w:rPr>
+      </w:pPr>
+    </w:p>
+    <w:p>
+      <w:pPr>
+        <w:spacing w:after="0" w:line="360" w:lineRule="auto"/>
+        <w:jc w:val="both"/>
+        <w:rPr>
+          <w:b/>
+          <w:bCs/>
+          <w:sz w:val="24"/>
+          <w:szCs w:val="24"/>
         </w:rPr>
       </w:pPr>
     </w:p>
@@ -804,6 +761,197 @@
               <w:tabs>
                 <w:tab w:val="left" w:pos="454"/>
               </w:tabs>
+              <w:rPr>
+                <w:rFonts w:eastAsiaTheme="majorEastAsia"/>
+                <w:color w:val="767171" w:themeColor="background2" w:themeShade="80"/>
+                <w:sz w:val="24"/>
+                <w:szCs w:val="24"/>
+              </w:rPr>
+            </w:pPr>
+            <w:r>
+              <w:rPr>
+                <w:rFonts w:eastAsiaTheme="majorEastAsia"/>
+                <w:color w:val="767171" w:themeColor="background2" w:themeShade="80"/>
+                <w:sz w:val="24"/>
+                <w:szCs w:val="24"/>
+              </w:rPr>
+              <w:t>En las que me considero mejor preparado:</w:t>
+            </w:r>
+            <w:r>
+              <w:rPr>
+                <w:rFonts w:eastAsiaTheme="majorEastAsia"/>
+                <w:color w:val="767171" w:themeColor="background2" w:themeShade="80"/>
+                <w:sz w:val="24"/>
+                <w:szCs w:val="24"/>
+              </w:rPr>
+              <w:br/>
+            </w:r>
+          </w:p>
+          <w:p>
+            <w:pPr>
+              <w:pStyle w:val="Prrafodelista"/>
+              <w:numPr>
+                <w:ilvl w:val="0"/>
+                <w:numId w:val="41"/>
+              </w:numPr>
+              <w:tabs>
+                <w:tab w:val="left" w:pos="454"/>
+              </w:tabs>
+              <w:jc w:val="both"/>
+              <w:rPr>
+                <w:rFonts w:eastAsiaTheme="majorEastAsia"/>
+                <w:color w:val="767171" w:themeColor="background2" w:themeShade="80"/>
+                <w:sz w:val="24"/>
+                <w:szCs w:val="24"/>
+              </w:rPr>
+            </w:pPr>
+            <w:r>
+              <w:rPr>
+                <w:rFonts w:eastAsiaTheme="majorEastAsia"/>
+                <w:color w:val="767171" w:themeColor="background2" w:themeShade="80"/>
+                <w:sz w:val="24"/>
+                <w:szCs w:val="24"/>
+              </w:rPr>
+              <w:t>Lógica de programación</w:t>
+            </w:r>
+          </w:p>
+          <w:p>
+            <w:pPr>
+              <w:pStyle w:val="Prrafodelista"/>
+              <w:numPr>
+                <w:ilvl w:val="0"/>
+                <w:numId w:val="41"/>
+              </w:numPr>
+              <w:tabs>
+                <w:tab w:val="left" w:pos="454"/>
+              </w:tabs>
+              <w:jc w:val="both"/>
+              <w:rPr>
+                <w:rFonts w:eastAsiaTheme="majorEastAsia"/>
+                <w:color w:val="767171" w:themeColor="background2" w:themeShade="80"/>
+                <w:sz w:val="24"/>
+                <w:szCs w:val="24"/>
+              </w:rPr>
+            </w:pPr>
+            <w:r>
+              <w:rPr>
+                <w:rFonts w:eastAsiaTheme="majorEastAsia"/>
+                <w:color w:val="767171" w:themeColor="background2" w:themeShade="80"/>
+                <w:sz w:val="24"/>
+                <w:szCs w:val="24"/>
+              </w:rPr>
+              <w:t>Trabajo en equipo</w:t>
+            </w:r>
+          </w:p>
+          <w:p>
+            <w:pPr>
+              <w:pStyle w:val="Prrafodelista"/>
+              <w:numPr>
+                <w:ilvl w:val="0"/>
+                <w:numId w:val="41"/>
+              </w:numPr>
+              <w:tabs>
+                <w:tab w:val="left" w:pos="454"/>
+              </w:tabs>
+              <w:jc w:val="both"/>
+              <w:rPr>
+                <w:rFonts w:eastAsiaTheme="majorEastAsia"/>
+                <w:color w:val="767171" w:themeColor="background2" w:themeShade="80"/>
+                <w:sz w:val="24"/>
+                <w:szCs w:val="24"/>
+              </w:rPr>
+            </w:pPr>
+            <w:r>
+              <w:rPr>
+                <w:rFonts w:eastAsiaTheme="majorEastAsia"/>
+                <w:color w:val="767171" w:themeColor="background2" w:themeShade="80"/>
+                <w:sz w:val="24"/>
+                <w:szCs w:val="24"/>
+              </w:rPr>
+              <w:t>Programación de software y web</w:t>
+            </w:r>
+          </w:p>
+          <w:p>
+            <w:pPr>
+              <w:pStyle w:val="Prrafodelista"/>
+              <w:numPr>
+                <w:ilvl w:val="0"/>
+                <w:numId w:val="41"/>
+              </w:numPr>
+              <w:tabs>
+                <w:tab w:val="left" w:pos="454"/>
+              </w:tabs>
+              <w:jc w:val="both"/>
+              <w:rPr>
+                <w:rFonts w:eastAsiaTheme="majorEastAsia"/>
+                <w:color w:val="767171" w:themeColor="background2" w:themeShade="80"/>
+                <w:sz w:val="24"/>
+                <w:szCs w:val="24"/>
+              </w:rPr>
+            </w:pPr>
+            <w:r>
+              <w:rPr>
+                <w:rFonts w:eastAsiaTheme="majorEastAsia"/>
+                <w:color w:val="767171" w:themeColor="background2" w:themeShade="80"/>
+                <w:sz w:val="24"/>
+                <w:szCs w:val="24"/>
+              </w:rPr>
+              <w:t>Programación de base de datos</w:t>
+            </w:r>
+          </w:p>
+          <w:p>
+            <w:pPr>
+              <w:pStyle w:val="Prrafodelista"/>
+              <w:numPr>
+                <w:ilvl w:val="0"/>
+                <w:numId w:val="41"/>
+              </w:numPr>
+              <w:tabs>
+                <w:tab w:val="left" w:pos="454"/>
+              </w:tabs>
+              <w:jc w:val="both"/>
+              <w:rPr>
+                <w:rFonts w:eastAsiaTheme="majorEastAsia"/>
+                <w:color w:val="767171" w:themeColor="background2" w:themeShade="80"/>
+                <w:sz w:val="24"/>
+                <w:szCs w:val="24"/>
+              </w:rPr>
+            </w:pPr>
+            <w:r>
+              <w:rPr>
+                <w:rFonts w:eastAsiaTheme="majorEastAsia"/>
+                <w:color w:val="767171" w:themeColor="background2" w:themeShade="80"/>
+                <w:sz w:val="24"/>
+                <w:szCs w:val="24"/>
+              </w:rPr>
+              <w:t xml:space="preserve">Machine </w:t>
+            </w:r>
+            <w:proofErr w:type="spellStart"/>
+            <w:r>
+              <w:rPr>
+                <w:rFonts w:eastAsiaTheme="majorEastAsia"/>
+                <w:color w:val="767171" w:themeColor="background2" w:themeShade="80"/>
+                <w:sz w:val="24"/>
+                <w:szCs w:val="24"/>
+              </w:rPr>
+              <w:t>Learning</w:t>
+            </w:r>
+            <w:proofErr w:type="spellEnd"/>
+            <w:r>
+              <w:rPr>
+                <w:rFonts w:eastAsiaTheme="majorEastAsia"/>
+                <w:color w:val="767171" w:themeColor="background2" w:themeShade="80"/>
+                <w:sz w:val="24"/>
+                <w:szCs w:val="24"/>
+              </w:rPr>
+              <w:t>.</w:t>
+            </w:r>
+          </w:p>
+          <w:p>
+            <w:pPr>
+              <w:tabs>
+                <w:tab w:val="left" w:pos="454"/>
+              </w:tabs>
               <w:jc w:val="both"/>
               <w:rPr>
                 <w:rFonts w:eastAsiaTheme="majorEastAsia"/>
@@ -826,6 +974,15 @@
                 <w:szCs w:val="24"/>
               </w:rPr>
             </w:pPr>
+            <w:r>
+              <w:rPr>
+                <w:rFonts w:eastAsiaTheme="majorEastAsia"/>
+                <w:color w:val="767171" w:themeColor="background2" w:themeShade="80"/>
+                <w:sz w:val="24"/>
+                <w:szCs w:val="24"/>
+              </w:rPr>
+              <w:t>En las que me considero más débil:</w:t>
+            </w:r>
           </w:p>
           <w:p>
             <w:pPr>
@@ -840,6 +997,90 @@
                 <w:szCs w:val="24"/>
               </w:rPr>
             </w:pPr>
+          </w:p>
+          <w:p>
+            <w:pPr>
+              <w:pStyle w:val="Prrafodelista"/>
+              <w:numPr>
+                <w:ilvl w:val="0"/>
+                <w:numId w:val="41"/>
+              </w:numPr>
+              <w:tabs>
+                <w:tab w:val="left" w:pos="454"/>
+              </w:tabs>
+              <w:jc w:val="both"/>
+              <w:rPr>
+                <w:rFonts w:eastAsiaTheme="majorEastAsia"/>
+                <w:color w:val="767171" w:themeColor="background2" w:themeShade="80"/>
+                <w:sz w:val="24"/>
+                <w:szCs w:val="24"/>
+              </w:rPr>
+            </w:pPr>
+            <w:r>
+              <w:rPr>
+                <w:rFonts w:eastAsiaTheme="majorEastAsia"/>
+                <w:color w:val="767171" w:themeColor="background2" w:themeShade="80"/>
+                <w:sz w:val="24"/>
+                <w:szCs w:val="24"/>
+              </w:rPr>
+              <w:t xml:space="preserve">Organización </w:t>
+            </w:r>
+          </w:p>
+          <w:p>
+            <w:pPr>
+              <w:pStyle w:val="Prrafodelista"/>
+              <w:numPr>
+                <w:ilvl w:val="0"/>
+                <w:numId w:val="41"/>
+              </w:numPr>
+              <w:tabs>
+                <w:tab w:val="left" w:pos="454"/>
+              </w:tabs>
+              <w:jc w:val="both"/>
+              <w:rPr>
+                <w:rFonts w:eastAsiaTheme="majorEastAsia"/>
+                <w:color w:val="767171" w:themeColor="background2" w:themeShade="80"/>
+                <w:sz w:val="24"/>
+                <w:szCs w:val="24"/>
+              </w:rPr>
+            </w:pPr>
+            <w:r>
+              <w:rPr>
+                <w:rFonts w:eastAsiaTheme="majorEastAsia"/>
+                <w:color w:val="767171" w:themeColor="background2" w:themeShade="80"/>
+                <w:sz w:val="24"/>
+                <w:szCs w:val="24"/>
+              </w:rPr>
+              <w:t>Gestión de buenas prácticas</w:t>
+            </w:r>
+          </w:p>
+          <w:p>
+            <w:pPr>
+              <w:pStyle w:val="Prrafodelista"/>
+              <w:numPr>
+                <w:ilvl w:val="0"/>
+                <w:numId w:val="41"/>
+              </w:numPr>
+              <w:tabs>
+                <w:tab w:val="left" w:pos="454"/>
+              </w:tabs>
+              <w:jc w:val="both"/>
+              <w:rPr>
+                <w:rFonts w:eastAsiaTheme="majorEastAsia"/>
+                <w:color w:val="767171" w:themeColor="background2" w:themeShade="80"/>
+                <w:sz w:val="24"/>
+                <w:szCs w:val="24"/>
+              </w:rPr>
+            </w:pPr>
+            <w:r>
+              <w:rPr>
+                <w:rFonts w:eastAsiaTheme="majorEastAsia"/>
+                <w:color w:val="767171" w:themeColor="background2" w:themeShade="80"/>
+                <w:sz w:val="24"/>
+                <w:szCs w:val="24"/>
+              </w:rPr>
+              <w:t>Programación orientada a objetos</w:t>
+            </w:r>
           </w:p>
           <w:p>
             <w:pPr>
@@ -1162,7 +1403,6 @@
                 <w:sz w:val="24"/>
                 <w:szCs w:val="24"/>
               </w:rPr>
-              <w:lastRenderedPageBreak/>
               <w:t>3. A partir de las respuestas anteriores y el perfil de egreso de tu carrera (competencias), responde las siguientes preguntas:</w:t>
             </w:r>
           </w:p>
@@ -1243,6 +1483,15 @@
                 <w:szCs w:val="24"/>
               </w:rPr>
             </w:pPr>
+            <w:r>
+              <w:rPr>
+                <w:rFonts w:eastAsiaTheme="majorEastAsia"/>
+                <w:color w:val="767171" w:themeColor="background2" w:themeShade="80"/>
+                <w:sz w:val="24"/>
+                <w:szCs w:val="24"/>
+              </w:rPr>
+              <w:t>Como futuro ingeniero informático, planeo expandir mi campo de conocimiento en más de un área, pues pretendo ser alguien competente con diversas habilidades para resolver problemas, crear soluciones y mitigar riesgos en entornos laborales reales.</w:t>
+            </w:r>
           </w:p>
           <w:p>
             <w:pPr>
@@ -1372,6 +1621,118 @@
           </w:p>
           <w:p>
             <w:pPr>
+              <w:pStyle w:val="Prrafodelista"/>
+              <w:numPr>
+                <w:ilvl w:val="0"/>
+                <w:numId w:val="41"/>
+              </w:numPr>
+              <w:tabs>
+                <w:tab w:val="left" w:pos="454"/>
+              </w:tabs>
+              <w:jc w:val="both"/>
+              <w:rPr>
+                <w:rFonts w:eastAsiaTheme="majorEastAsia"/>
+                <w:color w:val="767171" w:themeColor="background2" w:themeShade="80"/>
+                <w:sz w:val="24"/>
+                <w:szCs w:val="24"/>
+              </w:rPr>
+            </w:pPr>
+            <w:r>
+              <w:rPr>
+                <w:rFonts w:eastAsiaTheme="majorEastAsia"/>
+                <w:color w:val="767171" w:themeColor="background2" w:themeShade="80"/>
+                <w:sz w:val="24"/>
+                <w:szCs w:val="24"/>
+              </w:rPr>
+              <w:t xml:space="preserve"> Lógica de programación</w:t>
+            </w:r>
+          </w:p>
+          <w:p>
+            <w:pPr>
+              <w:pStyle w:val="Prrafodelista"/>
+              <w:numPr>
+                <w:ilvl w:val="0"/>
+                <w:numId w:val="41"/>
+              </w:numPr>
+              <w:tabs>
+                <w:tab w:val="left" w:pos="454"/>
+              </w:tabs>
+              <w:jc w:val="both"/>
+              <w:rPr>
+                <w:rFonts w:eastAsiaTheme="majorEastAsia"/>
+                <w:color w:val="767171" w:themeColor="background2" w:themeShade="80"/>
+                <w:sz w:val="24"/>
+                <w:szCs w:val="24"/>
+              </w:rPr>
+            </w:pPr>
+            <w:r>
+              <w:rPr>
+                <w:rFonts w:eastAsiaTheme="majorEastAsia"/>
+                <w:color w:val="767171" w:themeColor="background2" w:themeShade="80"/>
+                <w:sz w:val="24"/>
+                <w:szCs w:val="24"/>
+              </w:rPr>
+              <w:t>Trabajo en equipo</w:t>
+            </w:r>
+          </w:p>
+          <w:p>
+            <w:pPr>
+              <w:pStyle w:val="Prrafodelista"/>
+              <w:numPr>
+                <w:ilvl w:val="0"/>
+                <w:numId w:val="41"/>
+              </w:numPr>
+              <w:tabs>
+                <w:tab w:val="left" w:pos="454"/>
+              </w:tabs>
+              <w:jc w:val="both"/>
+              <w:rPr>
+                <w:rFonts w:eastAsiaTheme="majorEastAsia"/>
+                <w:color w:val="767171" w:themeColor="background2" w:themeShade="80"/>
+                <w:sz w:val="24"/>
+                <w:szCs w:val="24"/>
+              </w:rPr>
+            </w:pPr>
+            <w:r>
+              <w:rPr>
+                <w:rFonts w:eastAsiaTheme="majorEastAsia"/>
+                <w:color w:val="767171" w:themeColor="background2" w:themeShade="80"/>
+                <w:sz w:val="24"/>
+                <w:szCs w:val="24"/>
+              </w:rPr>
+              <w:t>Desarrollo de software y web</w:t>
+            </w:r>
+          </w:p>
+          <w:p>
+            <w:pPr>
+              <w:pStyle w:val="Prrafodelista"/>
+              <w:numPr>
+                <w:ilvl w:val="0"/>
+                <w:numId w:val="41"/>
+              </w:numPr>
+              <w:tabs>
+                <w:tab w:val="left" w:pos="454"/>
+              </w:tabs>
+              <w:jc w:val="both"/>
+              <w:rPr>
+                <w:rFonts w:eastAsiaTheme="majorEastAsia"/>
+                <w:color w:val="767171" w:themeColor="background2" w:themeShade="80"/>
+                <w:sz w:val="24"/>
+                <w:szCs w:val="24"/>
+              </w:rPr>
+            </w:pPr>
+            <w:r>
+              <w:rPr>
+                <w:rFonts w:eastAsiaTheme="majorEastAsia"/>
+                <w:color w:val="767171" w:themeColor="background2" w:themeShade="80"/>
+                <w:sz w:val="24"/>
+                <w:szCs w:val="24"/>
+              </w:rPr>
+              <w:t>Buenas prácticas</w:t>
+            </w:r>
+          </w:p>
+          <w:p>
+            <w:pPr>
               <w:tabs>
                 <w:tab w:val="left" w:pos="454"/>
               </w:tabs>
@@ -1397,34 +1758,15 @@
                 <w:szCs w:val="24"/>
               </w:rPr>
             </w:pPr>
-          </w:p>
-          <w:p>
-            <w:pPr>
-              <w:tabs>
-                <w:tab w:val="left" w:pos="454"/>
-              </w:tabs>
-              <w:jc w:val="both"/>
+            <w:r>
               <w:rPr>
                 <w:rFonts w:eastAsiaTheme="majorEastAsia"/>
                 <w:color w:val="767171" w:themeColor="background2" w:themeShade="80"/>
                 <w:sz w:val="24"/>
                 <w:szCs w:val="24"/>
               </w:rPr>
-            </w:pPr>
-          </w:p>
-          <w:p>
-            <w:pPr>
-              <w:tabs>
-                <w:tab w:val="left" w:pos="454"/>
-              </w:tabs>
-              <w:jc w:val="both"/>
-              <w:rPr>
-                <w:rFonts w:eastAsiaTheme="majorEastAsia"/>
-                <w:color w:val="767171" w:themeColor="background2" w:themeShade="80"/>
-                <w:sz w:val="24"/>
-                <w:szCs w:val="24"/>
-              </w:rPr>
-            </w:pPr>
+              <w:t>Como ya mencioné, considero que seguir buenas prácticas es un factor bien valorado en entornos laborales, por lo que pretendo conseguir mejorar este aspecto mediante la experiencia y el aprendizaje constante.</w:t>
+            </w:r>
           </w:p>
           <w:p>
             <w:pPr>
@@ -1509,20 +1851,15 @@
                 <w:szCs w:val="24"/>
               </w:rPr>
             </w:pPr>
-          </w:p>
-          <w:p>
-            <w:pPr>
-              <w:tabs>
-                <w:tab w:val="left" w:pos="454"/>
-              </w:tabs>
-              <w:jc w:val="both"/>
+            <w:r>
               <w:rPr>
                 <w:rFonts w:eastAsiaTheme="majorEastAsia"/>
                 <w:color w:val="767171" w:themeColor="background2" w:themeShade="80"/>
                 <w:sz w:val="24"/>
                 <w:szCs w:val="24"/>
               </w:rPr>
-            </w:pPr>
+              <w:t>Me gustaría estar ejerciendo como un programador senior competente, proactivo y especializado, capaz de dirigir proyectos de ser necesario, resolver problemas y realizar un trabajo de calidad, siempre aprendiendo más cosas, en lugar de estancarme en un punto. Espero también estar capacitándome para obtener más certificaciones y extendiendo mis conocimientos.</w:t>
+            </w:r>
           </w:p>
           <w:p>
             <w:pPr>
@@ -1535,197 +1872,8 @@
               </w:rPr>
             </w:pPr>
           </w:p>
-          <w:p>
-            <w:pPr>
-              <w:jc w:val="both"/>
-              <w:rPr>
-                <w:rFonts w:ascii="Calibri" w:hAnsi="Calibri"/>
-                <w:b/>
-                <w:bCs/>
-                <w:color w:val="1F4E79" w:themeColor="accent1" w:themeShade="80"/>
-              </w:rPr>
-            </w:pPr>
-          </w:p>
-          <w:p>
-            <w:pPr>
-              <w:jc w:val="both"/>
-              <w:rPr>
-                <w:rFonts w:ascii="Calibri" w:hAnsi="Calibri"/>
-                <w:b/>
-                <w:bCs/>
-                <w:color w:val="1F4E79" w:themeColor="accent1" w:themeShade="80"/>
-              </w:rPr>
-            </w:pPr>
-          </w:p>
-          <w:p>
-            <w:pPr>
-              <w:jc w:val="both"/>
-              <w:rPr>
-                <w:rFonts w:ascii="Calibri" w:hAnsi="Calibri"/>
-                <w:b/>
-                <w:bCs/>
-                <w:color w:val="1F4E79" w:themeColor="accent1" w:themeShade="80"/>
-              </w:rPr>
-            </w:pPr>
-          </w:p>
-          <w:p>
-            <w:pPr>
-              <w:jc w:val="both"/>
-              <w:rPr>
-                <w:rFonts w:ascii="Calibri" w:hAnsi="Calibri"/>
-                <w:b/>
-                <w:bCs/>
-                <w:color w:val="1F4E79" w:themeColor="accent1" w:themeShade="80"/>
-              </w:rPr>
-            </w:pPr>
-          </w:p>
-          <w:p>
-            <w:pPr>
-              <w:jc w:val="both"/>
-              <w:rPr>
-                <w:rFonts w:ascii="Calibri" w:hAnsi="Calibri"/>
-                <w:b/>
-                <w:bCs/>
-                <w:color w:val="1F4E79" w:themeColor="accent1" w:themeShade="80"/>
-              </w:rPr>
-            </w:pPr>
-          </w:p>
-          <w:p>
-            <w:pPr>
-              <w:jc w:val="both"/>
-              <w:rPr>
-                <w:rFonts w:ascii="Calibri" w:hAnsi="Calibri"/>
-                <w:b/>
-                <w:bCs/>
-                <w:color w:val="1F4E79" w:themeColor="accent1" w:themeShade="80"/>
-              </w:rPr>
-            </w:pPr>
-          </w:p>
-          <w:p>
-            <w:pPr>
-              <w:jc w:val="both"/>
-              <w:rPr>
-                <w:rFonts w:ascii="Calibri" w:hAnsi="Calibri"/>
-                <w:b/>
-                <w:bCs/>
-                <w:color w:val="1F4E79" w:themeColor="accent1" w:themeShade="80"/>
-              </w:rPr>
-            </w:pPr>
-          </w:p>
-          <w:p>
-            <w:pPr>
-              <w:jc w:val="both"/>
-              <w:rPr>
-                <w:rFonts w:ascii="Calibri" w:hAnsi="Calibri"/>
-                <w:b/>
-                <w:bCs/>
-                <w:color w:val="1F4E79" w:themeColor="accent1" w:themeShade="80"/>
-              </w:rPr>
-            </w:pPr>
-          </w:p>
-          <w:p>
-            <w:pPr>
-              <w:jc w:val="both"/>
-              <w:rPr>
-                <w:rFonts w:ascii="Calibri" w:hAnsi="Calibri"/>
-                <w:b/>
-                <w:bCs/>
-                <w:color w:val="1F4E79" w:themeColor="accent1" w:themeShade="80"/>
-              </w:rPr>
-            </w:pPr>
-          </w:p>
         </w:tc>
       </w:tr>
-    </w:tbl>
-    <w:p>
-      <w:pPr>
-        <w:spacing w:after="0" w:line="360" w:lineRule="auto"/>
-        <w:jc w:val="both"/>
-        <w:rPr>
-          <w:color w:val="595959" w:themeColor="text1" w:themeTint="A6"/>
-          <w:sz w:val="24"/>
-          <w:szCs w:val="24"/>
-          <w:lang w:eastAsia="ja-JP"/>
-        </w:rPr>
-      </w:pPr>
-    </w:p>
-    <w:p>
-      <w:pPr>
-        <w:spacing w:after="0" w:line="360" w:lineRule="auto"/>
-        <w:jc w:val="both"/>
-        <w:rPr>
-          <w:b/>
-          <w:bCs/>
-          <w:sz w:val="24"/>
-          <w:szCs w:val="24"/>
-        </w:rPr>
-      </w:pPr>
-    </w:p>
-    <w:p>
-      <w:pPr>
-        <w:spacing w:after="0" w:line="360" w:lineRule="auto"/>
-        <w:jc w:val="both"/>
-        <w:rPr>
-          <w:b/>
-          <w:bCs/>
-          <w:sz w:val="24"/>
-          <w:szCs w:val="24"/>
-        </w:rPr>
-      </w:pPr>
-    </w:p>
-    <w:p>
-      <w:pPr>
-        <w:spacing w:after="0" w:line="360" w:lineRule="auto"/>
-        <w:jc w:val="both"/>
-        <w:rPr>
-          <w:b/>
-          <w:bCs/>
-          <w:sz w:val="24"/>
-          <w:szCs w:val="24"/>
-        </w:rPr>
-      </w:pPr>
-    </w:p>
-    <w:p>
-      <w:pPr>
-        <w:spacing w:after="0" w:line="360" w:lineRule="auto"/>
-        <w:jc w:val="both"/>
-        <w:rPr>
-          <w:b/>
-          <w:bCs/>
-          <w:sz w:val="24"/>
-          <w:szCs w:val="24"/>
-        </w:rPr>
-      </w:pPr>
-    </w:p>
-    <w:p>
-      <w:pPr>
-        <w:spacing w:after="0" w:line="360" w:lineRule="auto"/>
-        <w:jc w:val="both"/>
-        <w:rPr>
-          <w:b/>
-          <w:bCs/>
-          <w:sz w:val="24"/>
-          <w:szCs w:val="24"/>
-        </w:rPr>
-      </w:pPr>
-    </w:p>
-    <w:tbl>
-      <w:tblPr>
-        <w:tblStyle w:val="Tablaconcuadrcula"/>
-        <w:tblW w:w="0" w:type="auto"/>
-        <w:tblBorders>
-          <w:top w:val="single" w:sz="4" w:space="0" w:color="BFBFBF" w:themeColor="background1" w:themeShade="BF"/>
-          <w:left w:val="single" w:sz="4" w:space="0" w:color="BFBFBF" w:themeColor="background1" w:themeShade="BF"/>
-          <w:bottom w:val="single" w:sz="4" w:space="0" w:color="BFBFBF" w:themeColor="background1" w:themeShade="BF"/>
-          <w:right w:val="single" w:sz="4" w:space="0" w:color="BFBFBF" w:themeColor="background1" w:themeShade="BF"/>
-          <w:insideH w:val="single" w:sz="4" w:space="0" w:color="BFBFBF" w:themeColor="background1" w:themeShade="BF"/>
-          <w:insideV w:val="single" w:sz="4" w:space="0" w:color="BFBFBF" w:themeColor="background1" w:themeShade="BF"/>
-        </w:tblBorders>
-        <w:tblLook w:val="04A0" w:firstRow="1" w:lastRow="0" w:firstColumn="1" w:lastColumn="0" w:noHBand="0" w:noVBand="1"/>
-      </w:tblPr>
-      <w:tblGrid>
-        <w:gridCol w:w="10076"/>
-      </w:tblGrid>
       <w:tr>
         <w:trPr>
           <w:trHeight w:val="440"/>
@@ -6076,6 +6224,118 @@
     </w:lvl>
   </w:abstractNum>
   <w:abstractNum w:abstractNumId="27" w15:restartNumberingAfterBreak="0">
+    <w:nsid w:val="669C2D98"/>
+    <w:multiLevelType w:val="hybridMultilevel"/>
+    <w:tmpl w:val="92CC1DFA"/>
+    <w:lvl w:ilvl="0" w:tplc="60F89A78">
+      <w:numFmt w:val="bullet"/>
+      <w:lvlText w:val="-"/>
+      <w:lvlJc w:val="left"/>
+      <w:pPr>
+        <w:ind w:left="720" w:hanging="360"/>
+      </w:pPr>
+      <w:rPr>
+        <w:rFonts w:ascii="Calibri" w:eastAsiaTheme="majorEastAsia" w:hAnsi="Calibri" w:cs="Calibri" w:hint="default"/>
+      </w:rPr>
+    </w:lvl>
+    <w:lvl w:ilvl="1" w:tplc="340A0003" w:tentative="1">
+      <w:start w:val="1"/>
+      <w:numFmt w:val="bullet"/>
+      <w:lvlText w:val="o"/>
+      <w:lvlJc w:val="left"/>
+      <w:pPr>
+        <w:ind w:left="1440" w:hanging="360"/>
+      </w:pPr>
+      <w:rPr>
+        <w:rFonts w:ascii="Courier New" w:hAnsi="Courier New" w:cs="Courier New" w:hint="default"/>
+      </w:rPr>
+    </w:lvl>
+    <w:lvl w:ilvl="2" w:tplc="340A0005" w:tentative="1">
+      <w:start w:val="1"/>
+      <w:numFmt w:val="bullet"/>
+      <w:lvlText w:val=""/>
+      <w:lvlJc w:val="left"/>
+      <w:pPr>
+        <w:ind w:left="2160" w:hanging="360"/>
+      </w:pPr>
+      <w:rPr>
+        <w:rFonts w:ascii="Wingdings" w:hAnsi="Wingdings" w:hint="default"/>
+      </w:rPr>
+    </w:lvl>
+    <w:lvl w:ilvl="3" w:tplc="340A0001" w:tentative="1">
+      <w:start w:val="1"/>
+      <w:numFmt w:val="bullet"/>
+      <w:lvlText w:val=""/>
+      <w:lvlJc w:val="left"/>
+      <w:pPr>
+        <w:ind w:left="2880" w:hanging="360"/>
+      </w:pPr>
+      <w:rPr>
+        <w:rFonts w:ascii="Symbol" w:hAnsi="Symbol" w:hint="default"/>
+      </w:rPr>
+    </w:lvl>
+    <w:lvl w:ilvl="4" w:tplc="340A0003" w:tentative="1">
+      <w:start w:val="1"/>
+      <w:numFmt w:val="bullet"/>
+      <w:lvlText w:val="o"/>
+      <w:lvlJc w:val="left"/>
+      <w:pPr>
+        <w:ind w:left="3600" w:hanging="360"/>
+      </w:pPr>
+      <w:rPr>
+        <w:rFonts w:ascii="Courier New" w:hAnsi="Courier New" w:cs="Courier New" w:hint="default"/>
+      </w:rPr>
+    </w:lvl>
+    <w:lvl w:ilvl="5" w:tplc="340A0005" w:tentative="1">
+      <w:start w:val="1"/>
+      <w:numFmt w:val="bullet"/>
+      <w:lvlText w:val=""/>
+      <w:lvlJc w:val="left"/>
+      <w:pPr>
+        <w:ind w:left="4320" w:hanging="360"/>
+      </w:pPr>
+      <w:rPr>
+        <w:rFonts w:ascii="Wingdings" w:hAnsi="Wingdings" w:hint="default"/>
+      </w:rPr>
+    </w:lvl>
+    <w:lvl w:ilvl="6" w:tplc="340A0001" w:tentative="1">
+      <w:start w:val="1"/>
+      <w:numFmt w:val="bullet"/>
+      <w:lvlText w:val=""/>
+      <w:lvlJc w:val="left"/>
+      <w:pPr>
+        <w:ind w:left="5040" w:hanging="360"/>
+      </w:pPr>
+      <w:rPr>
+        <w:rFonts w:ascii="Symbol" w:hAnsi="Symbol" w:hint="default"/>
+      </w:rPr>
+    </w:lvl>
+    <w:lvl w:ilvl="7" w:tplc="340A0003" w:tentative="1">
+      <w:start w:val="1"/>
+      <w:numFmt w:val="bullet"/>
+      <w:lvlText w:val="o"/>
+      <w:lvlJc w:val="left"/>
+      <w:pPr>
+        <w:ind w:left="5760" w:hanging="360"/>
+      </w:pPr>
+      <w:rPr>
+        <w:rFonts w:ascii="Courier New" w:hAnsi="Courier New" w:cs="Courier New" w:hint="default"/>
+      </w:rPr>
+    </w:lvl>
+    <w:lvl w:ilvl="8" w:tplc="340A0005" w:tentative="1">
+      <w:start w:val="1"/>
+      <w:numFmt w:val="bullet"/>
+      <w:lvlText w:val=""/>
+      <w:lvlJc w:val="left"/>
+      <w:pPr>
+        <w:ind w:left="6480" w:hanging="360"/>
+      </w:pPr>
+      <w:rPr>
+        <w:rFonts w:ascii="Wingdings" w:hAnsi="Wingdings" w:hint="default"/>
+      </w:rPr>
+    </w:lvl>
+  </w:abstractNum>
+  <w:abstractNum w:abstractNumId="28" w15:restartNumberingAfterBreak="0">
     <w:nsid w:val="6ADA0051"/>
     <w:multiLevelType w:val="multilevel"/>
     <w:tmpl w:val="C806233A"/>
@@ -6224,7 +6484,7 @@
       </w:rPr>
     </w:lvl>
   </w:abstractNum>
-  <w:abstractNum w:abstractNumId="28" w15:restartNumberingAfterBreak="0">
+  <w:abstractNum w:abstractNumId="29" w15:restartNumberingAfterBreak="0">
     <w:nsid w:val="6BDB0362"/>
     <w:multiLevelType w:val="hybridMultilevel"/>
     <w:tmpl w:val="8106327E"/>
@@ -6313,7 +6573,7 @@
       </w:pPr>
     </w:lvl>
   </w:abstractNum>
-  <w:abstractNum w:abstractNumId="29" w15:restartNumberingAfterBreak="0">
+  <w:abstractNum w:abstractNumId="30" w15:restartNumberingAfterBreak="0">
     <w:nsid w:val="6F3C13F9"/>
     <w:multiLevelType w:val="hybridMultilevel"/>
     <w:tmpl w:val="B40CE148"/>
@@ -6426,7 +6686,7 @@
       </w:rPr>
     </w:lvl>
   </w:abstractNum>
-  <w:abstractNum w:abstractNumId="30" w15:restartNumberingAfterBreak="0">
+  <w:abstractNum w:abstractNumId="31" w15:restartNumberingAfterBreak="0">
     <w:nsid w:val="6F5F64B1"/>
     <w:multiLevelType w:val="hybridMultilevel"/>
     <w:tmpl w:val="999C60C0"/>
@@ -6515,7 +6775,7 @@
       </w:pPr>
     </w:lvl>
   </w:abstractNum>
-  <w:abstractNum w:abstractNumId="31" w15:restartNumberingAfterBreak="0">
+  <w:abstractNum w:abstractNumId="32" w15:restartNumberingAfterBreak="0">
     <w:nsid w:val="731E1176"/>
     <w:multiLevelType w:val="hybridMultilevel"/>
     <w:tmpl w:val="5846EECC"/>
@@ -6604,7 +6864,7 @@
       </w:pPr>
     </w:lvl>
   </w:abstractNum>
-  <w:abstractNum w:abstractNumId="32" w15:restartNumberingAfterBreak="0">
+  <w:abstractNum w:abstractNumId="33" w15:restartNumberingAfterBreak="0">
     <w:nsid w:val="74565F7A"/>
     <w:multiLevelType w:val="multilevel"/>
     <w:tmpl w:val="36B8B0EE"/>
@@ -6753,7 +7013,7 @@
       </w:rPr>
     </w:lvl>
   </w:abstractNum>
-  <w:abstractNum w:abstractNumId="33" w15:restartNumberingAfterBreak="0">
+  <w:abstractNum w:abstractNumId="34" w15:restartNumberingAfterBreak="0">
     <w:nsid w:val="74F525A0"/>
     <w:multiLevelType w:val="hybridMultilevel"/>
     <w:tmpl w:val="6E2889E8"/>
@@ -6866,7 +7126,7 @@
       </w:rPr>
     </w:lvl>
   </w:abstractNum>
-  <w:abstractNum w:abstractNumId="34" w15:restartNumberingAfterBreak="0">
+  <w:abstractNum w:abstractNumId="35" w15:restartNumberingAfterBreak="0">
     <w:nsid w:val="78261542"/>
     <w:multiLevelType w:val="hybridMultilevel"/>
     <w:tmpl w:val="93C21CAE"/>
@@ -6979,7 +7239,7 @@
       </w:rPr>
     </w:lvl>
   </w:abstractNum>
-  <w:abstractNum w:abstractNumId="35" w15:restartNumberingAfterBreak="0">
+  <w:abstractNum w:abstractNumId="36" w15:restartNumberingAfterBreak="0">
     <w:nsid w:val="7A044B22"/>
     <w:multiLevelType w:val="hybridMultilevel"/>
     <w:tmpl w:val="5D9A3082"/>
@@ -7092,7 +7352,7 @@
       </w:rPr>
     </w:lvl>
   </w:abstractNum>
-  <w:abstractNum w:abstractNumId="36" w15:restartNumberingAfterBreak="0">
+  <w:abstractNum w:abstractNumId="37" w15:restartNumberingAfterBreak="0">
     <w:nsid w:val="7AB36760"/>
     <w:multiLevelType w:val="hybridMultilevel"/>
     <w:tmpl w:val="2A60134C"/>
@@ -7178,7 +7438,7 @@
       </w:pPr>
     </w:lvl>
   </w:abstractNum>
-  <w:abstractNum w:abstractNumId="37" w15:restartNumberingAfterBreak="0">
+  <w:abstractNum w:abstractNumId="38" w15:restartNumberingAfterBreak="0">
     <w:nsid w:val="7B9B44FE"/>
     <w:multiLevelType w:val="multilevel"/>
     <w:tmpl w:val="06565EEA"/>
@@ -7327,7 +7587,7 @@
       </w:rPr>
     </w:lvl>
   </w:abstractNum>
-  <w:abstractNum w:abstractNumId="38" w15:restartNumberingAfterBreak="0">
+  <w:abstractNum w:abstractNumId="39" w15:restartNumberingAfterBreak="0">
     <w:nsid w:val="7DBB548A"/>
     <w:multiLevelType w:val="multilevel"/>
     <w:tmpl w:val="D5CA36FE"/>
@@ -7476,7 +7736,7 @@
       </w:rPr>
     </w:lvl>
   </w:abstractNum>
-  <w:abstractNum w:abstractNumId="39" w15:restartNumberingAfterBreak="0">
+  <w:abstractNum w:abstractNumId="40" w15:restartNumberingAfterBreak="0">
     <w:nsid w:val="7F291C01"/>
     <w:multiLevelType w:val="hybridMultilevel"/>
     <w:tmpl w:val="19B0EB20"/>
@@ -7599,10 +7859,10 @@
     <w:abstractNumId w:val="12"/>
   </w:num>
   <w:num w:numId="4" w16cid:durableId="125393058">
-    <w:abstractNumId w:val="28"/>
+    <w:abstractNumId w:val="29"/>
   </w:num>
   <w:num w:numId="5" w16cid:durableId="1792439030">
-    <w:abstractNumId w:val="30"/>
+    <w:abstractNumId w:val="31"/>
   </w:num>
   <w:num w:numId="6" w16cid:durableId="1149787468">
     <w:abstractNumId w:val="4"/>
@@ -7623,16 +7883,16 @@
     <w:abstractNumId w:val="24"/>
   </w:num>
   <w:num w:numId="12" w16cid:durableId="1795827835">
-    <w:abstractNumId w:val="35"/>
+    <w:abstractNumId w:val="36"/>
   </w:num>
   <w:num w:numId="13" w16cid:durableId="2171920">
-    <w:abstractNumId w:val="29"/>
+    <w:abstractNumId w:val="30"/>
   </w:num>
   <w:num w:numId="14" w16cid:durableId="661741197">
     <w:abstractNumId w:val="1"/>
   </w:num>
   <w:num w:numId="15" w16cid:durableId="807279064">
-    <w:abstractNumId w:val="36"/>
+    <w:abstractNumId w:val="37"/>
   </w:num>
   <w:num w:numId="16" w16cid:durableId="445581979">
     <w:abstractNumId w:val="21"/>
@@ -7641,16 +7901,16 @@
     <w:abstractNumId w:val="17"/>
   </w:num>
   <w:num w:numId="18" w16cid:durableId="270237033">
-    <w:abstractNumId w:val="31"/>
+    <w:abstractNumId w:val="32"/>
   </w:num>
   <w:num w:numId="19" w16cid:durableId="1323970529">
     <w:abstractNumId w:val="10"/>
   </w:num>
   <w:num w:numId="20" w16cid:durableId="2146123711">
-    <w:abstractNumId w:val="39"/>
+    <w:abstractNumId w:val="40"/>
   </w:num>
   <w:num w:numId="21" w16cid:durableId="1026904769">
-    <w:abstractNumId w:val="34"/>
+    <w:abstractNumId w:val="35"/>
   </w:num>
   <w:num w:numId="22" w16cid:durableId="1943608176">
     <w:abstractNumId w:val="13"/>
@@ -7686,10 +7946,10 @@
     <w:abstractNumId w:val="7"/>
   </w:num>
   <w:num w:numId="33" w16cid:durableId="616182893">
-    <w:abstractNumId w:val="32"/>
+    <w:abstractNumId w:val="33"/>
   </w:num>
   <w:num w:numId="34" w16cid:durableId="266693718">
-    <w:abstractNumId w:val="38"/>
+    <w:abstractNumId w:val="39"/>
   </w:num>
   <w:num w:numId="35" w16cid:durableId="2070573573">
     <w:abstractNumId w:val="6"/>
@@ -7698,16 +7958,19 @@
     <w:abstractNumId w:val="25"/>
   </w:num>
   <w:num w:numId="37" w16cid:durableId="550767112">
-    <w:abstractNumId w:val="37"/>
+    <w:abstractNumId w:val="38"/>
   </w:num>
   <w:num w:numId="38" w16cid:durableId="629358585">
-    <w:abstractNumId w:val="27"/>
+    <w:abstractNumId w:val="28"/>
   </w:num>
   <w:num w:numId="39" w16cid:durableId="328755418">
     <w:abstractNumId w:val="26"/>
   </w:num>
   <w:num w:numId="40" w16cid:durableId="42339300">
-    <w:abstractNumId w:val="33"/>
+    <w:abstractNumId w:val="34"/>
+  </w:num>
+  <w:num w:numId="41" w16cid:durableId="1713579678">
+    <w:abstractNumId w:val="27"/>
   </w:num>
   <w:numIdMacAtCleanup w:val="18"/>
 </w:numbering>
@@ -9429,6 +9692,25 @@
 </file>
 
 <file path=customXml/item1.xml><?xml version="1.0" encoding="utf-8"?>
+<p:properties xmlns:p="http://schemas.microsoft.com/office/2006/metadata/properties" xmlns:xsi="http://www.w3.org/2001/XMLSchema-instance" xmlns:pc="http://schemas.microsoft.com/office/infopath/2007/PartnerControls">
+  <documentManagement/>
+</p:properties>
+</file>
+
+<file path=customXml/item2.xml><?xml version="1.0" encoding="utf-8"?>
+<b:Sources xmlns:b="http://schemas.openxmlformats.org/officeDocument/2006/bibliography" xmlns="http://schemas.openxmlformats.org/officeDocument/2006/bibliography" SelectedStyle="\APASixthEditionOfficeOnline.xsl" StyleName="APA" Version="6"/>
+</file>
+
+<file path=customXml/item3.xml><?xml version="1.0" encoding="utf-8"?>
+<?mso-contentType ?>
+<FormTemplates xmlns="http://schemas.microsoft.com/sharepoint/v3/contenttype/forms">
+  <Display>DocumentLibraryForm</Display>
+  <Edit>DocumentLibraryForm</Edit>
+  <New>DocumentLibraryForm</New>
+</FormTemplates>
+</file>
+
+<file path=customXml/item4.xml><?xml version="1.0" encoding="utf-8"?>
 <ct:contentTypeSchema xmlns:ct="http://schemas.microsoft.com/office/2006/metadata/contentType" xmlns:ma="http://schemas.microsoft.com/office/2006/metadata/properties/metaAttributes" ct:_="" ma:_="" ma:contentTypeName="Documento" ma:contentTypeID="0x010100E96778489EE7714D8BD12CC105EB918B" ma:contentTypeVersion="2" ma:contentTypeDescription="Crear nuevo documento." ma:contentTypeScope="" ma:versionID="416c5c7ae9b5d54d83875cd3c65194e3">
   <xsd:schema xmlns:xsd="http://www.w3.org/2001/XMLSchema" xmlns:xs="http://www.w3.org/2001/XMLSchema" xmlns:p="http://schemas.microsoft.com/office/2006/metadata/properties" xmlns:ns2="126e8a1c-9ea9-435a-ac89-d06c80d62e30" targetNamespace="http://schemas.microsoft.com/office/2006/metadata/properties" ma:root="true" ma:fieldsID="70a237c842677bd850644f8595079f5e" ns2:_="">
     <xsd:import namespace="126e8a1c-9ea9-435a-ac89-d06c80d62e30"/>
@@ -9560,26 +9842,32 @@
 </ct:contentTypeSchema>
 </file>
 
-<file path=customXml/item2.xml><?xml version="1.0" encoding="utf-8"?>
-<?mso-contentType ?>
-<FormTemplates xmlns="http://schemas.microsoft.com/sharepoint/v3/contenttype/forms">
-  <Display>DocumentLibraryForm</Display>
-  <Edit>DocumentLibraryForm</Edit>
-  <New>DocumentLibraryForm</New>
-</FormTemplates>
+<file path=customXml/itemProps1.xml><?xml version="1.0" encoding="utf-8"?>
+<ds:datastoreItem xmlns:ds="http://schemas.openxmlformats.org/officeDocument/2006/customXml" ds:itemID="{5F1783E3-BA1C-4CA3-8E32-C9B378BBED03}">
+  <ds:schemaRefs>
+    <ds:schemaRef ds:uri="http://schemas.microsoft.com/office/2006/metadata/properties"/>
+    <ds:schemaRef ds:uri="http://schemas.microsoft.com/office/infopath/2007/PartnerControls"/>
+  </ds:schemaRefs>
+</ds:datastoreItem>
 </file>
 
-<file path=customXml/item3.xml><?xml version="1.0" encoding="utf-8"?>
-<b:Sources xmlns:b="http://schemas.openxmlformats.org/officeDocument/2006/bibliography" xmlns="http://schemas.openxmlformats.org/officeDocument/2006/bibliography" SelectedStyle="\APASixthEditionOfficeOnline.xsl" StyleName="APA" Version="6"/>
+<file path=customXml/itemProps2.xml><?xml version="1.0" encoding="utf-8"?>
+<ds:datastoreItem xmlns:ds="http://schemas.openxmlformats.org/officeDocument/2006/customXml" ds:itemID="{38798A93-35BB-4E36-97F5-7254B21EAFCC}">
+  <ds:schemaRefs>
+    <ds:schemaRef ds:uri="http://schemas.openxmlformats.org/officeDocument/2006/bibliography"/>
+  </ds:schemaRefs>
+</ds:datastoreItem>
 </file>
 
-<file path=customXml/item4.xml><?xml version="1.0" encoding="utf-8"?>
-<p:properties xmlns:p="http://schemas.microsoft.com/office/2006/metadata/properties" xmlns:xsi="http://www.w3.org/2001/XMLSchema-instance" xmlns:pc="http://schemas.microsoft.com/office/infopath/2007/PartnerControls">
-  <documentManagement/>
-</p:properties>
+<file path=customXml/itemProps3.xml><?xml version="1.0" encoding="utf-8"?>
+<ds:datastoreItem xmlns:ds="http://schemas.openxmlformats.org/officeDocument/2006/customXml" ds:itemID="{DABAA964-10BA-4DBC-ABF2-CDEAC0FAF7AA}">
+  <ds:schemaRefs>
+    <ds:schemaRef ds:uri="http://schemas.microsoft.com/sharepoint/v3/contenttype/forms"/>
+  </ds:schemaRefs>
+</ds:datastoreItem>
 </file>
 
-<file path=customXml/itemProps1.xml><?xml version="1.0" encoding="utf-8"?>
+<file path=customXml/itemProps4.xml><?xml version="1.0" encoding="utf-8"?>
 <ds:datastoreItem xmlns:ds="http://schemas.openxmlformats.org/officeDocument/2006/customXml" ds:itemID="{90673534-9590-47F8-B0D6-46AB217CB3AD}">
   <ds:schemaRefs>
     <ds:schemaRef ds:uri="http://schemas.microsoft.com/office/2006/metadata/contentType"/>
@@ -9595,29 +9883,4 @@
     <ds:schemaRef ds:uri="http://schemas.microsoft.com/internal/obd"/>
   </ds:schemaRefs>
 </ds:datastoreItem>
-</file>
-
-<file path=customXml/itemProps2.xml><?xml version="1.0" encoding="utf-8"?>
-<ds:datastoreItem xmlns:ds="http://schemas.openxmlformats.org/officeDocument/2006/customXml" ds:itemID="{DABAA964-10BA-4DBC-ABF2-CDEAC0FAF7AA}">
-  <ds:schemaRefs>
-    <ds:schemaRef ds:uri="http://schemas.microsoft.com/sharepoint/v3/contenttype/forms"/>
-  </ds:schemaRefs>
-</ds:datastoreItem>
-</file>
-
-<file path=customXml/itemProps3.xml><?xml version="1.0" encoding="utf-8"?>
-<ds:datastoreItem xmlns:ds="http://schemas.openxmlformats.org/officeDocument/2006/customXml" ds:itemID="{38798A93-35BB-4E36-97F5-7254B21EAFCC}">
-  <ds:schemaRefs>
-    <ds:schemaRef ds:uri="http://schemas.openxmlformats.org/officeDocument/2006/bibliography"/>
-  </ds:schemaRefs>
-</ds:datastoreItem>
-</file>
-
-<file path=customXml/itemProps4.xml><?xml version="1.0" encoding="utf-8"?>
-<ds:datastoreItem xmlns:ds="http://schemas.openxmlformats.org/officeDocument/2006/customXml" ds:itemID="{5F1783E3-BA1C-4CA3-8E32-C9B378BBED03}">
-  <ds:schemaRefs>
-    <ds:schemaRef ds:uri="http://schemas.microsoft.com/office/2006/metadata/properties"/>
-    <ds:schemaRef ds:uri="http://schemas.microsoft.com/office/infopath/2007/PartnerControls"/>
-  </ds:schemaRefs>
-</ds:datastoreItem>
 </file>
</xml_diff>